<commit_message>
NETWORKING: AI 4 update for networking and security.
This also hit AI3 but the task should be the same.
</commit_message>
<xml_diff>
--- a/assignments/Designing and Securing Enterprise Systems/2022_Semester1_NetworkingandSecurity_DesigningandSecuringEnterpriseSystems_EvidenceGuide_AI3.docx
+++ b/assignments/Designing and Securing Enterprise Systems/2022_Semester1_NetworkingandSecurity_DesigningandSecuringEnterpriseSystems_EvidenceGuide_AI3.docx
@@ -11594,7 +11594,7 @@
     </w:lvl>
   </w:abstractNum>
   <w:abstractNum w:abstractNumId="4" w15:restartNumberingAfterBreak="0">
-    <w:nsid w:val="0086A2C9"/>
+    <w:nsid w:val="04E74510"/>
     <w:multiLevelType w:val="multilevel"/>
     <w:tmpl w:val="78B40A36"/>
     <w:lvl w:ilvl="0">
@@ -11699,7 +11699,7 @@
     </w:lvl>
   </w:abstractNum>
   <w:abstractNum w:abstractNumId="5" w15:restartNumberingAfterBreak="0">
-    <w:nsid w:val="01EDC437"/>
+    <w:nsid w:val="023FF592"/>
     <w:multiLevelType w:val="multilevel"/>
     <w:tmpl w:val="01F20FD0"/>
     <w:lvl w:ilvl="0">
@@ -11840,7 +11840,7 @@
     </w:lvl>
   </w:abstractNum>
   <w:abstractNum w:abstractNumId="6" w15:restartNumberingAfterBreak="0">
-    <w:nsid w:val="03EBB790"/>
+    <w:nsid w:val="043DF483"/>
     <w:multiLevelType w:val="multilevel"/>
     <w:tmpl w:val="9FD663F8"/>
     <w:lvl w:ilvl="0">
@@ -11981,7 +11981,7 @@
     </w:lvl>
   </w:abstractNum>
   <w:abstractNum w:abstractNumId="7" w15:restartNumberingAfterBreak="0">
-    <w:nsid w:val="05149288"/>
+    <w:nsid w:val="025FADA3"/>
     <w:multiLevelType w:val="hybridMultilevel"/>
     <w:tmpl w:val="5B727CC6"/>
     <w:lvl w:ilvl="0" w:tplc="0C090001">
@@ -12094,7 +12094,7 @@
     </w:lvl>
   </w:abstractNum>
   <w:abstractNum w:abstractNumId="8" w15:restartNumberingAfterBreak="0">
-    <w:nsid w:val="058629FE"/>
+    <w:nsid w:val="00C7062C"/>
     <w:multiLevelType w:val="multilevel"/>
     <w:tmpl w:val="56E4DCD0"/>
     <w:lvl w:ilvl="0">
@@ -12234,7 +12234,7 @@
     </w:lvl>
   </w:abstractNum>
   <w:abstractNum w:abstractNumId="8" w15:restartNumberingAfterBreak="0">
-    <w:nsid w:val="006E8ACE"/>
+    <w:nsid w:val="04E2C0EF"/>
     <w:multiLevelType w:val="hybridMultilevel"/>
     <w:tmpl w:val="9418E4E0"/>
     <w:lvl w:ilvl="0" w:tplc="0C090001">
@@ -12347,7 +12347,7 @@
     </w:lvl>
   </w:abstractNum>
   <w:abstractNum w:abstractNumId="8" w15:restartNumberingAfterBreak="0">
-    <w:nsid w:val="05BED47B"/>
+    <w:nsid w:val="02748414"/>
     <w:multiLevelType w:val="hybridMultilevel"/>
     <w:tmpl w:val="1452F35E"/>
     <w:lvl w:ilvl="0" w:tplc="0C090001">
@@ -12460,7 +12460,7 @@
     </w:lvl>
   </w:abstractNum>
   <w:abstractNum w:abstractNumId="8" w15:restartNumberingAfterBreak="0">
-    <w:nsid w:val="04C78633"/>
+    <w:nsid w:val="00EB498E"/>
     <w:multiLevelType w:val="hybridMultilevel"/>
     <w:tmpl w:val="BF664856"/>
     <w:lvl w:ilvl="0" w:tplc="0C090001">
@@ -12573,7 +12573,7 @@
     </w:lvl>
   </w:abstractNum>
   <w:abstractNum w:abstractNumId="8" w15:restartNumberingAfterBreak="0">
-    <w:nsid w:val="04B38543"/>
+    <w:nsid w:val="0024A4E7"/>
     <w:multiLevelType w:val="hybridMultilevel"/>
     <w:tmpl w:val="880A8A72"/>
     <w:lvl w:ilvl="0" w:tplc="FC862C50">

</xml_diff>

<commit_message>
NETWORKING: updated to assignment item correcting for marks for accreditation
</commit_message>
<xml_diff>
--- a/assignments/Designing and Securing Enterprise Systems/2022_Semester1_NetworkingandSecurity_DesigningandSecuringEnterpriseSystems_EvidenceGuide_AI3.docx
+++ b/assignments/Designing and Securing Enterprise Systems/2022_Semester1_NetworkingandSecurity_DesigningandSecuringEnterpriseSystems_EvidenceGuide_AI3.docx
@@ -11594,7 +11594,7 @@
     </w:lvl>
   </w:abstractNum>
   <w:abstractNum w:abstractNumId="4" w15:restartNumberingAfterBreak="0">
-    <w:nsid w:val="04E74510"/>
+    <w:nsid w:val="01514BA1"/>
     <w:multiLevelType w:val="multilevel"/>
     <w:tmpl w:val="78B40A36"/>
     <w:lvl w:ilvl="0">
@@ -11699,7 +11699,7 @@
     </w:lvl>
   </w:abstractNum>
   <w:abstractNum w:abstractNumId="5" w15:restartNumberingAfterBreak="0">
-    <w:nsid w:val="023FF592"/>
+    <w:nsid w:val="0178B740"/>
     <w:multiLevelType w:val="multilevel"/>
     <w:tmpl w:val="01F20FD0"/>
     <w:lvl w:ilvl="0">
@@ -11840,7 +11840,7 @@
     </w:lvl>
   </w:abstractNum>
   <w:abstractNum w:abstractNumId="6" w15:restartNumberingAfterBreak="0">
-    <w:nsid w:val="043DF483"/>
+    <w:nsid w:val="03E1F839"/>
     <w:multiLevelType w:val="multilevel"/>
     <w:tmpl w:val="9FD663F8"/>
     <w:lvl w:ilvl="0">
@@ -11981,7 +11981,7 @@
     </w:lvl>
   </w:abstractNum>
   <w:abstractNum w:abstractNumId="7" w15:restartNumberingAfterBreak="0">
-    <w:nsid w:val="025FADA3"/>
+    <w:nsid w:val="044DC422"/>
     <w:multiLevelType w:val="hybridMultilevel"/>
     <w:tmpl w:val="5B727CC6"/>
     <w:lvl w:ilvl="0" w:tplc="0C090001">
@@ -12094,7 +12094,7 @@
     </w:lvl>
   </w:abstractNum>
   <w:abstractNum w:abstractNumId="8" w15:restartNumberingAfterBreak="0">
-    <w:nsid w:val="00C7062C"/>
+    <w:nsid w:val="05AAE80B"/>
     <w:multiLevelType w:val="multilevel"/>
     <w:tmpl w:val="56E4DCD0"/>
     <w:lvl w:ilvl="0">
@@ -12234,7 +12234,7 @@
     </w:lvl>
   </w:abstractNum>
   <w:abstractNum w:abstractNumId="8" w15:restartNumberingAfterBreak="0">
-    <w:nsid w:val="04E2C0EF"/>
+    <w:nsid w:val="03406961"/>
     <w:multiLevelType w:val="hybridMultilevel"/>
     <w:tmpl w:val="9418E4E0"/>
     <w:lvl w:ilvl="0" w:tplc="0C090001">
@@ -12347,7 +12347,7 @@
     </w:lvl>
   </w:abstractNum>
   <w:abstractNum w:abstractNumId="8" w15:restartNumberingAfterBreak="0">
-    <w:nsid w:val="02748414"/>
+    <w:nsid w:val="02699832"/>
     <w:multiLevelType w:val="hybridMultilevel"/>
     <w:tmpl w:val="1452F35E"/>
     <w:lvl w:ilvl="0" w:tplc="0C090001">
@@ -12460,7 +12460,7 @@
     </w:lvl>
   </w:abstractNum>
   <w:abstractNum w:abstractNumId="8" w15:restartNumberingAfterBreak="0">
-    <w:nsid w:val="00EB498E"/>
+    <w:nsid w:val="01774B8D"/>
     <w:multiLevelType w:val="hybridMultilevel"/>
     <w:tmpl w:val="BF664856"/>
     <w:lvl w:ilvl="0" w:tplc="0C090001">
@@ -12573,7 +12573,7 @@
     </w:lvl>
   </w:abstractNum>
   <w:abstractNum w:abstractNumId="8" w15:restartNumberingAfterBreak="0">
-    <w:nsid w:val="0024A4E7"/>
+    <w:nsid w:val="0149686E"/>
     <w:multiLevelType w:val="hybridMultilevel"/>
     <w:tmpl w:val="880A8A72"/>
     <w:lvl w:ilvl="0" w:tplc="FC862C50">

</xml_diff>

<commit_message>
ADMIN: updated AIs for networking and robotics but no actual changes. (TODO to fix this)
</commit_message>
<xml_diff>
--- a/assignments/Designing and Securing Enterprise Systems/2022_Semester1_NetworkingandSecurity_DesigningandSecuringEnterpriseSystems_EvidenceGuide_AI3.docx
+++ b/assignments/Designing and Securing Enterprise Systems/2022_Semester1_NetworkingandSecurity_DesigningandSecuringEnterpriseSystems_EvidenceGuide_AI3.docx
@@ -11594,7 +11594,7 @@
     </w:lvl>
   </w:abstractNum>
   <w:abstractNum w:abstractNumId="4" w15:restartNumberingAfterBreak="0">
-    <w:nsid w:val="01514BA1"/>
+    <w:nsid w:val="02B73DA4"/>
     <w:multiLevelType w:val="multilevel"/>
     <w:tmpl w:val="78B40A36"/>
     <w:lvl w:ilvl="0">
@@ -11699,7 +11699,7 @@
     </w:lvl>
   </w:abstractNum>
   <w:abstractNum w:abstractNumId="5" w15:restartNumberingAfterBreak="0">
-    <w:nsid w:val="0178B740"/>
+    <w:nsid w:val="00B232CB"/>
     <w:multiLevelType w:val="multilevel"/>
     <w:tmpl w:val="01F20FD0"/>
     <w:lvl w:ilvl="0">
@@ -11840,7 +11840,7 @@
     </w:lvl>
   </w:abstractNum>
   <w:abstractNum w:abstractNumId="6" w15:restartNumberingAfterBreak="0">
-    <w:nsid w:val="03E1F839"/>
+    <w:nsid w:val="04C32395"/>
     <w:multiLevelType w:val="multilevel"/>
     <w:tmpl w:val="9FD663F8"/>
     <w:lvl w:ilvl="0">
@@ -11981,7 +11981,7 @@
     </w:lvl>
   </w:abstractNum>
   <w:abstractNum w:abstractNumId="7" w15:restartNumberingAfterBreak="0">
-    <w:nsid w:val="044DC422"/>
+    <w:nsid w:val="01C0EE61"/>
     <w:multiLevelType w:val="hybridMultilevel"/>
     <w:tmpl w:val="5B727CC6"/>
     <w:lvl w:ilvl="0" w:tplc="0C090001">
@@ -12094,7 +12094,7 @@
     </w:lvl>
   </w:abstractNum>
   <w:abstractNum w:abstractNumId="8" w15:restartNumberingAfterBreak="0">
-    <w:nsid w:val="05AAE80B"/>
+    <w:nsid w:val="048B1A37"/>
     <w:multiLevelType w:val="multilevel"/>
     <w:tmpl w:val="56E4DCD0"/>
     <w:lvl w:ilvl="0">
@@ -12234,7 +12234,7 @@
     </w:lvl>
   </w:abstractNum>
   <w:abstractNum w:abstractNumId="8" w15:restartNumberingAfterBreak="0">
-    <w:nsid w:val="03406961"/>
+    <w:nsid w:val="03B556D7"/>
     <w:multiLevelType w:val="hybridMultilevel"/>
     <w:tmpl w:val="9418E4E0"/>
     <w:lvl w:ilvl="0" w:tplc="0C090001">
@@ -12347,7 +12347,7 @@
     </w:lvl>
   </w:abstractNum>
   <w:abstractNum w:abstractNumId="8" w15:restartNumberingAfterBreak="0">
-    <w:nsid w:val="02699832"/>
+    <w:nsid w:val="021A89E7"/>
     <w:multiLevelType w:val="hybridMultilevel"/>
     <w:tmpl w:val="1452F35E"/>
     <w:lvl w:ilvl="0" w:tplc="0C090001">
@@ -12460,7 +12460,7 @@
     </w:lvl>
   </w:abstractNum>
   <w:abstractNum w:abstractNumId="8" w15:restartNumberingAfterBreak="0">
-    <w:nsid w:val="01774B8D"/>
+    <w:nsid w:val="02FE6030"/>
     <w:multiLevelType w:val="hybridMultilevel"/>
     <w:tmpl w:val="BF664856"/>
     <w:lvl w:ilvl="0" w:tplc="0C090001">
@@ -12573,7 +12573,7 @@
     </w:lvl>
   </w:abstractNum>
   <w:abstractNum w:abstractNumId="8" w15:restartNumberingAfterBreak="0">
-    <w:nsid w:val="0149686E"/>
+    <w:nsid w:val="01D672CC"/>
     <w:multiLevelType w:val="hybridMultilevel"/>
     <w:tmpl w:val="880A8A72"/>
     <w:lvl w:ilvl="0" w:tplc="FC862C50">

</xml_diff>

<commit_message>
ADMIN: changes caused by updating all possible files.
</commit_message>
<xml_diff>
--- a/assignments/Designing and Securing Enterprise Systems/2022_Semester1_NetworkingandSecurity_DesigningandSecuringEnterpriseSystems_EvidenceGuide_AI3.docx
+++ b/assignments/Designing and Securing Enterprise Systems/2022_Semester1_NetworkingandSecurity_DesigningandSecuringEnterpriseSystems_EvidenceGuide_AI3.docx
@@ -11594,7 +11594,7 @@
     </w:lvl>
   </w:abstractNum>
   <w:abstractNum w:abstractNumId="4" w15:restartNumberingAfterBreak="0">
-    <w:nsid w:val="02B73DA4"/>
+    <w:nsid w:val="01ACBFAC"/>
     <w:multiLevelType w:val="multilevel"/>
     <w:tmpl w:val="78B40A36"/>
     <w:lvl w:ilvl="0">
@@ -11699,7 +11699,7 @@
     </w:lvl>
   </w:abstractNum>
   <w:abstractNum w:abstractNumId="5" w15:restartNumberingAfterBreak="0">
-    <w:nsid w:val="00B232CB"/>
+    <w:nsid w:val="01C06E06"/>
     <w:multiLevelType w:val="multilevel"/>
     <w:tmpl w:val="01F20FD0"/>
     <w:lvl w:ilvl="0">
@@ -11840,7 +11840,7 @@
     </w:lvl>
   </w:abstractNum>
   <w:abstractNum w:abstractNumId="6" w15:restartNumberingAfterBreak="0">
-    <w:nsid w:val="04C32395"/>
+    <w:nsid w:val="039A4F77"/>
     <w:multiLevelType w:val="multilevel"/>
     <w:tmpl w:val="9FD663F8"/>
     <w:lvl w:ilvl="0">
@@ -11981,7 +11981,7 @@
     </w:lvl>
   </w:abstractNum>
   <w:abstractNum w:abstractNumId="7" w15:restartNumberingAfterBreak="0">
-    <w:nsid w:val="01C0EE61"/>
+    <w:nsid w:val="04D2C584"/>
     <w:multiLevelType w:val="hybridMultilevel"/>
     <w:tmpl w:val="5B727CC6"/>
     <w:lvl w:ilvl="0" w:tplc="0C090001">
@@ -12094,7 +12094,7 @@
     </w:lvl>
   </w:abstractNum>
   <w:abstractNum w:abstractNumId="8" w15:restartNumberingAfterBreak="0">
-    <w:nsid w:val="048B1A37"/>
+    <w:nsid w:val="0434532B"/>
     <w:multiLevelType w:val="multilevel"/>
     <w:tmpl w:val="56E4DCD0"/>
     <w:lvl w:ilvl="0">
@@ -12234,7 +12234,7 @@
     </w:lvl>
   </w:abstractNum>
   <w:abstractNum w:abstractNumId="8" w15:restartNumberingAfterBreak="0">
-    <w:nsid w:val="03B556D7"/>
+    <w:nsid w:val="054AB2F2"/>
     <w:multiLevelType w:val="hybridMultilevel"/>
     <w:tmpl w:val="9418E4E0"/>
     <w:lvl w:ilvl="0" w:tplc="0C090001">
@@ -12347,7 +12347,7 @@
     </w:lvl>
   </w:abstractNum>
   <w:abstractNum w:abstractNumId="8" w15:restartNumberingAfterBreak="0">
-    <w:nsid w:val="021A89E7"/>
+    <w:nsid w:val="05887111"/>
     <w:multiLevelType w:val="hybridMultilevel"/>
     <w:tmpl w:val="1452F35E"/>
     <w:lvl w:ilvl="0" w:tplc="0C090001">
@@ -12460,7 +12460,7 @@
     </w:lvl>
   </w:abstractNum>
   <w:abstractNum w:abstractNumId="8" w15:restartNumberingAfterBreak="0">
-    <w:nsid w:val="02FE6030"/>
+    <w:nsid w:val="0207E727"/>
     <w:multiLevelType w:val="hybridMultilevel"/>
     <w:tmpl w:val="BF664856"/>
     <w:lvl w:ilvl="0" w:tplc="0C090001">
@@ -12573,7 +12573,7 @@
     </w:lvl>
   </w:abstractNum>
   <w:abstractNum w:abstractNumId="8" w15:restartNumberingAfterBreak="0">
-    <w:nsid w:val="01D672CC"/>
+    <w:nsid w:val="03FC9EC4"/>
     <w:multiLevelType w:val="hybridMultilevel"/>
     <w:tmpl w:val="880A8A72"/>
     <w:lvl w:ilvl="0" w:tplc="FC862C50">

</xml_diff>